<commit_message>
added udemy projects descr and link to cards
</commit_message>
<xml_diff>
--- a/Mockup/projectdesscriptions.docx
+++ b/Mockup/projectdesscriptions.docx
@@ -86,24 +86,18 @@
           <w:lang w:val="en-GB"/>
         </w:rPr>
       </w:pPr>
-      <w:r>
-        <w:rPr>
-          <w:rFonts w:ascii="Segoe UI Emoji" w:hAnsi="Segoe UI Emoji" w:cs="Segoe UI Emoji"/>
-          <w:color w:val="586069"/>
-          <w:shd w:val="clear" w:color="auto" w:fill="FFFFFF"/>
-        </w:rPr>
-        <w:t>🏠</w:t>
-      </w:r>
-      <w:r>
-        <w:rPr>
-          <w:rFonts w:ascii="Segoe UI Emoji" w:hAnsi="Segoe UI Emoji" w:cs="Segoe UI Emoji"/>
-          <w:color w:val="586069"/>
-          <w:shd w:val="clear" w:color="auto" w:fill="FFFFFF"/>
-          <w:lang w:val="en-GB"/>
-        </w:rPr>
-        <w:t xml:space="preserve"> </w:t>
-      </w:r>
-      <w:r>
+      <w:proofErr w:type="spellStart"/>
+      <w:r>
+        <w:rPr>
+          <w:lang w:val="en-GB"/>
+        </w:rPr>
+        <w:t>Nexter</w:t>
+      </w:r>
+      <w:proofErr w:type="spellEnd"/>
+    </w:p>
+    <w:p>
+      <w:pPr>
+        <w:pStyle w:val="Listaszerbekezds"/>
         <w:rPr>
           <w:rFonts w:ascii="Segoe UI" w:hAnsi="Segoe UI" w:cs="Segoe UI"/>
           <w:color w:val="586069"/>
@@ -111,10 +105,33 @@
           <w:szCs w:val="18"/>
           <w:shd w:val="clear" w:color="auto" w:fill="FFFFFF"/>
         </w:rPr>
-        <w:t>Nexter</w:t>
-      </w:r>
-      <w:bookmarkStart w:id="0" w:name="_GoBack"/>
-      <w:bookmarkEnd w:id="0"/>
+      </w:pPr>
+      <w:r>
+        <w:rPr>
+          <w:rFonts w:ascii="Segoe UI Emoji" w:hAnsi="Segoe UI Emoji" w:cs="Segoe UI Emoji"/>
+          <w:color w:val="586069"/>
+          <w:shd w:val="clear" w:color="auto" w:fill="FFFFFF"/>
+        </w:rPr>
+        <w:t>🏠</w:t>
+      </w:r>
+      <w:r>
+        <w:rPr>
+          <w:rFonts w:ascii="Segoe UI Emoji" w:hAnsi="Segoe UI Emoji" w:cs="Segoe UI Emoji"/>
+          <w:color w:val="586069"/>
+          <w:shd w:val="clear" w:color="auto" w:fill="FFFFFF"/>
+          <w:lang w:val="en-GB"/>
+        </w:rPr>
+        <w:t xml:space="preserve"> </w:t>
+      </w:r>
+      <w:r>
+        <w:rPr>
+          <w:rFonts w:ascii="Segoe UI Emoji" w:hAnsi="Segoe UI Emoji" w:cs="Segoe UI Emoji"/>
+          <w:color w:val="586069"/>
+          <w:shd w:val="clear" w:color="auto" w:fill="FFFFFF"/>
+          <w:lang w:val="en-GB"/>
+        </w:rPr>
+        <w:t>A</w:t>
+      </w:r>
       <w:r>
         <w:rPr>
           <w:rFonts w:ascii="Segoe UI" w:hAnsi="Segoe UI" w:cs="Segoe UI"/>
@@ -123,8 +140,87 @@
           <w:szCs w:val="18"/>
           <w:shd w:val="clear" w:color="auto" w:fill="FFFFFF"/>
         </w:rPr>
-        <w:t>: a single-page webpage for realtors selling luxury homes to practice advanced CSS grid techniques. Udemy course: Advanced CSS and Sass: Flexbox, Grid, Animations and More!</w:t>
-      </w:r>
+        <w:t xml:space="preserve"> </w:t>
+      </w:r>
+      <w:r>
+        <w:rPr>
+          <w:rFonts w:ascii="Segoe UI" w:hAnsi="Segoe UI" w:cs="Segoe UI"/>
+          <w:color w:val="586069"/>
+          <w:sz w:val="18"/>
+          <w:szCs w:val="18"/>
+          <w:shd w:val="clear" w:color="auto" w:fill="FFFFFF"/>
+          <w:lang w:val="en-GB"/>
+        </w:rPr>
+        <w:t>single page website</w:t>
+      </w:r>
+      <w:r>
+        <w:rPr>
+          <w:rFonts w:ascii="Segoe UI" w:hAnsi="Segoe UI" w:cs="Segoe UI"/>
+          <w:color w:val="586069"/>
+          <w:sz w:val="18"/>
+          <w:szCs w:val="18"/>
+          <w:shd w:val="clear" w:color="auto" w:fill="FFFFFF"/>
+        </w:rPr>
+        <w:t xml:space="preserve"> </w:t>
+      </w:r>
+      <w:r>
+        <w:rPr>
+          <w:rFonts w:ascii="Segoe UI" w:hAnsi="Segoe UI" w:cs="Segoe UI"/>
+          <w:color w:val="586069"/>
+          <w:sz w:val="18"/>
+          <w:szCs w:val="18"/>
+          <w:shd w:val="clear" w:color="auto" w:fill="FFFFFF"/>
+          <w:lang w:val="en-GB"/>
+        </w:rPr>
+        <w:t>to practice</w:t>
+      </w:r>
+      <w:r>
+        <w:rPr>
+          <w:rFonts w:ascii="Segoe UI" w:hAnsi="Segoe UI" w:cs="Segoe UI"/>
+          <w:color w:val="586069"/>
+          <w:sz w:val="18"/>
+          <w:szCs w:val="18"/>
+          <w:shd w:val="clear" w:color="auto" w:fill="FFFFFF"/>
+        </w:rPr>
+        <w:t xml:space="preserve"> </w:t>
+      </w:r>
+      <w:r>
+        <w:rPr>
+          <w:rFonts w:ascii="Segoe UI" w:hAnsi="Segoe UI" w:cs="Segoe UI"/>
+          <w:color w:val="586069"/>
+          <w:sz w:val="18"/>
+          <w:szCs w:val="18"/>
+          <w:shd w:val="clear" w:color="auto" w:fill="FFFFFF"/>
+          <w:lang w:val="en-GB"/>
+        </w:rPr>
+        <w:t xml:space="preserve">advanced </w:t>
+      </w:r>
+      <w:r>
+        <w:rPr>
+          <w:rFonts w:ascii="Segoe UI" w:hAnsi="Segoe UI" w:cs="Segoe UI"/>
+          <w:color w:val="586069"/>
+          <w:sz w:val="18"/>
+          <w:szCs w:val="18"/>
+          <w:shd w:val="clear" w:color="auto" w:fill="FFFFFF"/>
+        </w:rPr>
+        <w:t>CSS grid techniques. Udemy course: Advanced CSS and Sass: Flexbox, Grid, Animations and More!</w:t>
+      </w:r>
+    </w:p>
+    <w:p>
+      <w:pPr>
+        <w:pStyle w:val="Listaszerbekezds"/>
+        <w:rPr>
+          <w:lang w:val="en-GB"/>
+        </w:rPr>
+      </w:pPr>
+      <w:hyperlink r:id="rId5" w:history="1">
+        <w:r>
+          <w:rPr>
+            <w:rStyle w:val="Hiperhivatkozs"/>
+          </w:rPr>
+          <w:t>https://nexter-by-julia-wilhelm.firebaseapp.com/</w:t>
+        </w:r>
+      </w:hyperlink>
     </w:p>
     <w:p>
       <w:pPr>
@@ -145,6 +241,296 @@
           <w:lang w:val="en-GB"/>
         </w:rPr>
       </w:pPr>
+      <w:r>
+        <w:rPr>
+          <w:lang w:val="en-GB"/>
+        </w:rPr>
+        <w:t>Trillo</w:t>
+      </w:r>
+    </w:p>
+    <w:p>
+      <w:pPr>
+        <w:pStyle w:val="Listaszerbekezds"/>
+        <w:rPr>
+          <w:lang w:val="en-GB"/>
+        </w:rPr>
+      </w:pPr>
+      <w:r>
+        <w:rPr>
+          <w:rFonts w:ascii="Segoe UI Emoji" w:hAnsi="Segoe UI Emoji" w:cs="Segoe UI Emoji"/>
+          <w:lang w:val="en-GB"/>
+        </w:rPr>
+        <w:t>🏖</w:t>
+      </w:r>
+      <w:r>
+        <w:rPr>
+          <w:lang w:val="en-GB"/>
+        </w:rPr>
+        <w:t xml:space="preserve"> </w:t>
+      </w:r>
+      <w:r>
+        <w:rPr>
+          <w:lang w:val="en-GB"/>
+        </w:rPr>
+        <w:t>A</w:t>
+      </w:r>
+      <w:r>
+        <w:rPr>
+          <w:lang w:val="en-GB"/>
+        </w:rPr>
+        <w:t xml:space="preserve"> </w:t>
+      </w:r>
+      <w:r>
+        <w:rPr>
+          <w:lang w:val="en-GB"/>
+        </w:rPr>
+        <w:t>single page website</w:t>
+      </w:r>
+      <w:r>
+        <w:rPr>
+          <w:lang w:val="en-GB"/>
+        </w:rPr>
+        <w:t xml:space="preserve"> to practice advanced flexbox </w:t>
+      </w:r>
+      <w:r>
+        <w:rPr>
+          <w:lang w:val="en-GB"/>
+        </w:rPr>
+        <w:t>techniques</w:t>
+      </w:r>
+      <w:r>
+        <w:rPr>
+          <w:lang w:val="en-GB"/>
+        </w:rPr>
+        <w:t>. Udemy course: Advanced CSS and Sass: Flexbox, Grid, Animations and More!</w:t>
+      </w:r>
+    </w:p>
+    <w:p>
+      <w:pPr>
+        <w:pStyle w:val="Listaszerbekezds"/>
+        <w:rPr>
+          <w:lang w:val="en-GB"/>
+        </w:rPr>
+      </w:pPr>
+      <w:hyperlink r:id="rId6" w:history="1">
+        <w:r>
+          <w:rPr>
+            <w:rStyle w:val="Hiperhivatkozs"/>
+          </w:rPr>
+          <w:t>https://trillo-by-julia-wilhelm.firebaseapp.com/</w:t>
+        </w:r>
+      </w:hyperlink>
+    </w:p>
+    <w:p>
+      <w:pPr>
+        <w:pStyle w:val="Listaszerbekezds"/>
+        <w:rPr>
+          <w:lang w:val="en-GB"/>
+        </w:rPr>
+      </w:pPr>
+      <w:bookmarkStart w:id="0" w:name="_GoBack"/>
+      <w:bookmarkEnd w:id="0"/>
+    </w:p>
+    <w:p>
+      <w:pPr>
+        <w:pStyle w:val="Listaszerbekezds"/>
+        <w:numPr>
+          <w:ilvl w:val="0"/>
+          <w:numId w:val="1"/>
+        </w:numPr>
+        <w:rPr>
+          <w:lang w:val="en-GB"/>
+        </w:rPr>
+      </w:pPr>
+      <w:proofErr w:type="spellStart"/>
+      <w:r>
+        <w:rPr>
+          <w:lang w:val="en-GB"/>
+        </w:rPr>
+        <w:t>Natours</w:t>
+      </w:r>
+      <w:proofErr w:type="spellEnd"/>
+    </w:p>
+    <w:p>
+      <w:pPr>
+        <w:pStyle w:val="Listaszerbekezds"/>
+        <w:rPr>
+          <w:lang w:val="en-GB"/>
+        </w:rPr>
+      </w:pPr>
+      <w:r>
+        <w:rPr>
+          <w:rFonts w:ascii="Segoe UI Emoji" w:hAnsi="Segoe UI Emoji" w:cs="Segoe UI Emoji"/>
+          <w:lang w:val="en-GB"/>
+        </w:rPr>
+        <w:t>🌳</w:t>
+      </w:r>
+      <w:r>
+        <w:rPr>
+          <w:lang w:val="en-GB"/>
+        </w:rPr>
+        <w:t xml:space="preserve"> </w:t>
+      </w:r>
+      <w:r>
+        <w:rPr>
+          <w:lang w:val="en-GB"/>
+        </w:rPr>
+        <w:t xml:space="preserve">A </w:t>
+      </w:r>
+      <w:r>
+        <w:rPr>
+          <w:lang w:val="en-GB"/>
+        </w:rPr>
+        <w:t>single</w:t>
+      </w:r>
+      <w:r>
+        <w:rPr>
+          <w:lang w:val="en-GB"/>
+        </w:rPr>
+        <w:t xml:space="preserve"> page website </w:t>
+      </w:r>
+      <w:r>
+        <w:rPr>
+          <w:lang w:val="en-GB"/>
+        </w:rPr>
+        <w:t xml:space="preserve">to practice advanced SASS </w:t>
+      </w:r>
+      <w:r>
+        <w:rPr>
+          <w:lang w:val="en-GB"/>
+        </w:rPr>
+        <w:t>techniques, grid</w:t>
+      </w:r>
+      <w:r>
+        <w:rPr>
+          <w:lang w:val="en-GB"/>
+        </w:rPr>
+        <w:t xml:space="preserve"> and media queries. Udemy course: Advanced CSS and Sass: Flexbox, Grid, Animations and More!</w:t>
+      </w:r>
+    </w:p>
+    <w:p>
+      <w:pPr>
+        <w:pStyle w:val="Listaszerbekezds"/>
+        <w:rPr>
+          <w:lang w:val="en-GB"/>
+        </w:rPr>
+      </w:pPr>
+      <w:hyperlink r:id="rId7" w:history="1">
+        <w:r>
+          <w:rPr>
+            <w:rStyle w:val="Hiperhivatkozs"/>
+          </w:rPr>
+          <w:t>https://natours-by-julia-wilhelm.firebaseapp.com/</w:t>
+        </w:r>
+      </w:hyperlink>
+    </w:p>
+    <w:p>
+      <w:pPr>
+        <w:pStyle w:val="Listaszerbekezds"/>
+        <w:rPr>
+          <w:lang w:val="en-GB"/>
+        </w:rPr>
+      </w:pPr>
+    </w:p>
+    <w:p>
+      <w:pPr>
+        <w:pStyle w:val="Listaszerbekezds"/>
+        <w:numPr>
+          <w:ilvl w:val="0"/>
+          <w:numId w:val="1"/>
+        </w:numPr>
+        <w:rPr>
+          <w:lang w:val="en-GB"/>
+        </w:rPr>
+      </w:pPr>
+      <w:r>
+        <w:rPr>
+          <w:lang w:val="en-GB"/>
+        </w:rPr>
+        <w:t>H. P. Lovecraft Bookstore Web Application</w:t>
+      </w:r>
+    </w:p>
+    <w:p>
+      <w:pPr>
+        <w:pStyle w:val="Listaszerbekezds"/>
+        <w:numPr>
+          <w:ilvl w:val="0"/>
+          <w:numId w:val="1"/>
+        </w:numPr>
+        <w:rPr>
+          <w:lang w:val="en-GB"/>
+        </w:rPr>
+      </w:pPr>
+      <w:r>
+        <w:rPr>
+          <w:lang w:val="en-GB"/>
+        </w:rPr>
+        <w:t xml:space="preserve">It </w:t>
+      </w:r>
+      <w:proofErr w:type="spellStart"/>
+      <w:r>
+        <w:rPr>
+          <w:lang w:val="en-GB"/>
+        </w:rPr>
+        <w:t>GiGls</w:t>
+      </w:r>
+      <w:proofErr w:type="spellEnd"/>
+      <w:r>
+        <w:rPr>
+          <w:lang w:val="en-GB"/>
+        </w:rPr>
+        <w:t xml:space="preserve"> Mobile Web Application</w:t>
+      </w:r>
+    </w:p>
+    <w:p>
+      <w:pPr>
+        <w:pStyle w:val="Listaszerbekezds"/>
+        <w:numPr>
+          <w:ilvl w:val="0"/>
+          <w:numId w:val="1"/>
+        </w:numPr>
+        <w:rPr>
+          <w:lang w:val="en-GB"/>
+        </w:rPr>
+      </w:pPr>
+      <w:r>
+        <w:rPr>
+          <w:lang w:val="en-GB"/>
+        </w:rPr>
+        <w:t xml:space="preserve">The Government </w:t>
+      </w:r>
+      <w:proofErr w:type="gramStart"/>
+      <w:r>
+        <w:rPr>
+          <w:lang w:val="en-GB"/>
+        </w:rPr>
+        <w:t>In</w:t>
+      </w:r>
+      <w:proofErr w:type="gramEnd"/>
+      <w:r>
+        <w:rPr>
+          <w:lang w:val="en-GB"/>
+        </w:rPr>
+        <w:t xml:space="preserve"> Faces Website</w:t>
+      </w:r>
+    </w:p>
+    <w:p>
+      <w:pPr>
+        <w:pStyle w:val="Listaszerbekezds"/>
+        <w:numPr>
+          <w:ilvl w:val="0"/>
+          <w:numId w:val="1"/>
+        </w:numPr>
+        <w:rPr>
+          <w:lang w:val="en-GB"/>
+        </w:rPr>
+      </w:pPr>
+      <w:r>
+        <w:rPr>
+          <w:lang w:val="en-GB"/>
+        </w:rPr>
+        <w:t>Norwich Youth Soccer League Website</w:t>
+      </w:r>
     </w:p>
     <w:sectPr>
       <w:pgSz w:w="11906" w:h="16838"/>
@@ -803,6 +1189,18 @@
       <w:contextualSpacing/>
     </w:pPr>
   </w:style>
+  <w:style w:type="character" w:styleId="Hiperhivatkozs">
+    <w:name w:val="Hyperlink"/>
+    <w:basedOn w:val="Bekezdsalapbettpusa"/>
+    <w:uiPriority w:val="99"/>
+    <w:semiHidden/>
+    <w:unhideWhenUsed/>
+    <w:rsid w:val="003A5FF7"/>
+    <w:rPr>
+      <w:color w:val="0000FF"/>
+      <w:u w:val="single"/>
+    </w:rPr>
+  </w:style>
 </w:styles>
 </file>
 

</xml_diff>

<commit_message>
added finished project content
</commit_message>
<xml_diff>
--- a/Mockup/projectdesscriptions.docx
+++ b/Mockup/projectdesscriptions.docx
@@ -328,8 +328,6 @@
           <w:lang w:val="en-GB"/>
         </w:rPr>
       </w:pPr>
-      <w:bookmarkStart w:id="0" w:name="_GoBack"/>
-      <w:bookmarkEnd w:id="0"/>
     </w:p>
     <w:p>
       <w:pPr>
@@ -447,8 +445,77 @@
         <w:rPr>
           <w:lang w:val="en-GB"/>
         </w:rPr>
-        <w:t>H. P. Lovecraft Bookstore Web Application</w:t>
-      </w:r>
+        <w:t>H. P. Lovecraft Bookstore</w:t>
+      </w:r>
+    </w:p>
+    <w:p>
+      <w:pPr>
+        <w:pStyle w:val="Listaszerbekezds"/>
+        <w:rPr>
+          <w:lang w:val="en-GB"/>
+        </w:rPr>
+      </w:pPr>
+      <w:r>
+        <w:rPr>
+          <w:rFonts w:ascii="Segoe UI Emoji" w:hAnsi="Segoe UI Emoji" w:cs="Segoe UI Emoji"/>
+          <w:lang w:val="en-GB"/>
+        </w:rPr>
+        <w:t>📖</w:t>
+      </w:r>
+      <w:r>
+        <w:rPr>
+          <w:lang w:val="en-GB"/>
+        </w:rPr>
+        <w:t xml:space="preserve"> </w:t>
+      </w:r>
+      <w:r>
+        <w:rPr>
+          <w:lang w:val="en-GB"/>
+        </w:rPr>
+        <w:t>A single page web application</w:t>
+      </w:r>
+      <w:r>
+        <w:rPr>
+          <w:lang w:val="en-GB"/>
+        </w:rPr>
+        <w:t xml:space="preserve"> </w:t>
+      </w:r>
+      <w:r>
+        <w:rPr>
+          <w:lang w:val="en-GB"/>
+        </w:rPr>
+        <w:t>for</w:t>
+      </w:r>
+      <w:r>
+        <w:rPr>
+          <w:lang w:val="en-GB"/>
+        </w:rPr>
+        <w:t xml:space="preserve"> a fictional bookstore to promote H.P. Lovecraft books.</w:t>
+      </w:r>
+    </w:p>
+    <w:p>
+      <w:pPr>
+        <w:pStyle w:val="Listaszerbekezds"/>
+        <w:rPr>
+          <w:lang w:val="en-GB"/>
+        </w:rPr>
+      </w:pPr>
+      <w:hyperlink r:id="rId8" w:history="1">
+        <w:r>
+          <w:rPr>
+            <w:rStyle w:val="Hiperhivatkozs"/>
+          </w:rPr>
+          <w:t>https://hplovecraftbooks.firebaseapp.com/</w:t>
+        </w:r>
+      </w:hyperlink>
+    </w:p>
+    <w:p>
+      <w:pPr>
+        <w:pStyle w:val="Listaszerbekezds"/>
+        <w:rPr>
+          <w:lang w:val="en-GB"/>
+        </w:rPr>
+      </w:pPr>
     </w:p>
     <w:p>
       <w:pPr>
@@ -475,12 +542,51 @@
         <w:t>GiGls</w:t>
       </w:r>
       <w:proofErr w:type="spellEnd"/>
-      <w:r>
-        <w:rPr>
-          <w:lang w:val="en-GB"/>
-        </w:rPr>
-        <w:t xml:space="preserve"> Mobile Web Application</w:t>
-      </w:r>
+    </w:p>
+    <w:p>
+      <w:pPr>
+        <w:pStyle w:val="Listaszerbekezds"/>
+        <w:rPr>
+          <w:lang w:val="en-GB"/>
+        </w:rPr>
+      </w:pPr>
+      <w:r>
+        <w:rPr>
+          <w:rFonts w:ascii="Segoe UI Emoji" w:hAnsi="Segoe UI Emoji" w:cs="Segoe UI Emoji"/>
+          <w:lang w:val="en-GB"/>
+        </w:rPr>
+        <w:t>🤘🏻</w:t>
+      </w:r>
+      <w:r>
+        <w:rPr>
+          <w:lang w:val="en-GB"/>
+        </w:rPr>
+        <w:t xml:space="preserve"> A Mobile Web Application for a fictional group of friends to keep up to date with music and concerts.</w:t>
+      </w:r>
+    </w:p>
+    <w:p>
+      <w:pPr>
+        <w:pStyle w:val="Listaszerbekezds"/>
+        <w:rPr>
+          <w:lang w:val="en-GB"/>
+        </w:rPr>
+      </w:pPr>
+      <w:hyperlink r:id="rId9" w:history="1">
+        <w:r>
+          <w:rPr>
+            <w:rStyle w:val="Hiperhivatkozs"/>
+          </w:rPr>
+          <w:t>https://itgigls-7ea48.firebaseapp.com/</w:t>
+        </w:r>
+      </w:hyperlink>
+    </w:p>
+    <w:p>
+      <w:pPr>
+        <w:pStyle w:val="Listaszerbekezds"/>
+        <w:rPr>
+          <w:lang w:val="en-GB"/>
+        </w:rPr>
+      </w:pPr>
     </w:p>
     <w:p>
       <w:pPr>
@@ -511,8 +617,67 @@
         <w:rPr>
           <w:lang w:val="en-GB"/>
         </w:rPr>
-        <w:t xml:space="preserve"> Faces Website</w:t>
-      </w:r>
+        <w:t xml:space="preserve"> Faces</w:t>
+      </w:r>
+    </w:p>
+    <w:p>
+      <w:pPr>
+        <w:pStyle w:val="Listaszerbekezds"/>
+        <w:rPr>
+          <w:lang w:val="en-GB"/>
+        </w:rPr>
+      </w:pPr>
+      <w:r>
+        <w:rPr>
+          <w:rFonts w:ascii="Segoe UI Emoji" w:hAnsi="Segoe UI Emoji" w:cs="Segoe UI Emoji"/>
+          <w:lang w:val="en-GB"/>
+        </w:rPr>
+        <w:t>📊</w:t>
+      </w:r>
+      <w:r>
+        <w:rPr>
+          <w:lang w:val="en-GB"/>
+        </w:rPr>
+        <w:t xml:space="preserve"> </w:t>
+      </w:r>
+      <w:proofErr w:type="gramStart"/>
+      <w:r>
+        <w:rPr>
+          <w:lang w:val="en-GB"/>
+        </w:rPr>
+        <w:t>An</w:t>
+      </w:r>
+      <w:proofErr w:type="gramEnd"/>
+      <w:r>
+        <w:rPr>
+          <w:lang w:val="en-GB"/>
+        </w:rPr>
+        <w:t xml:space="preserve"> informative site for live governmental data by ProPublica API, built using Vue.js.</w:t>
+      </w:r>
+    </w:p>
+    <w:p>
+      <w:pPr>
+        <w:pStyle w:val="Listaszerbekezds"/>
+        <w:rPr>
+          <w:lang w:val="en-GB"/>
+        </w:rPr>
+      </w:pPr>
+      <w:hyperlink r:id="rId10" w:history="1">
+        <w:r>
+          <w:rPr>
+            <w:rStyle w:val="Hiperhivatkozs"/>
+          </w:rPr>
+          <w:t>https://tgifwebapp.firebaseapp.com/</w:t>
+        </w:r>
+      </w:hyperlink>
+    </w:p>
+    <w:p>
+      <w:pPr>
+        <w:pStyle w:val="Listaszerbekezds"/>
+        <w:rPr>
+          <w:lang w:val="en-GB"/>
+        </w:rPr>
+      </w:pPr>
     </w:p>
     <w:p>
       <w:pPr>
@@ -529,8 +694,56 @@
         <w:rPr>
           <w:lang w:val="en-GB"/>
         </w:rPr>
-        <w:t>Norwich Youth Soccer League Website</w:t>
-      </w:r>
+        <w:t>Norwich Youth Soccer League</w:t>
+      </w:r>
+    </w:p>
+    <w:p>
+      <w:pPr>
+        <w:pStyle w:val="Listaszerbekezds"/>
+        <w:rPr>
+          <w:lang w:val="en-GB"/>
+        </w:rPr>
+      </w:pPr>
+      <w:r>
+        <w:rPr>
+          <w:rFonts w:ascii="Segoe UI Emoji" w:hAnsi="Segoe UI Emoji" w:cs="Segoe UI Emoji"/>
+          <w:lang w:val="en-GB"/>
+        </w:rPr>
+        <w:t>⚽</w:t>
+      </w:r>
+      <w:r>
+        <w:rPr>
+          <w:lang w:val="en-GB"/>
+        </w:rPr>
+        <w:t xml:space="preserve"> A single page website for a fictional youth football team using Vue.js.</w:t>
+      </w:r>
+    </w:p>
+    <w:p>
+      <w:pPr>
+        <w:pStyle w:val="Listaszerbekezds"/>
+        <w:rPr>
+          <w:lang w:val="en-GB"/>
+        </w:rPr>
+      </w:pPr>
+      <w:hyperlink r:id="rId11" w:history="1">
+        <w:r>
+          <w:rPr>
+            <w:rStyle w:val="Hiperhivatkozs"/>
+            <w:lang w:val="en-GB"/>
+          </w:rPr>
+          <w:t>https://nyscwebpage.firebaseapp.com/</w:t>
+        </w:r>
+      </w:hyperlink>
+    </w:p>
+    <w:p>
+      <w:pPr>
+        <w:pStyle w:val="Listaszerbekezds"/>
+        <w:rPr>
+          <w:lang w:val="en-GB"/>
+        </w:rPr>
+      </w:pPr>
+      <w:bookmarkStart w:id="0" w:name="_GoBack"/>
+      <w:bookmarkEnd w:id="0"/>
     </w:p>
     <w:sectPr>
       <w:pgSz w:w="11906" w:h="16838"/>
@@ -1193,12 +1406,23 @@
     <w:name w:val="Hyperlink"/>
     <w:basedOn w:val="Bekezdsalapbettpusa"/>
     <w:uiPriority w:val="99"/>
-    <w:semiHidden/>
     <w:unhideWhenUsed/>
     <w:rsid w:val="003A5FF7"/>
     <w:rPr>
       <w:color w:val="0000FF"/>
       <w:u w:val="single"/>
+    </w:rPr>
+  </w:style>
+  <w:style w:type="character" w:styleId="Feloldatlanmegemlts">
+    <w:name w:val="Unresolved Mention"/>
+    <w:basedOn w:val="Bekezdsalapbettpusa"/>
+    <w:uiPriority w:val="99"/>
+    <w:semiHidden/>
+    <w:unhideWhenUsed/>
+    <w:rsid w:val="00756CBF"/>
+    <w:rPr>
+      <w:color w:val="605E5C"/>
+      <w:shd w:val="clear" w:color="auto" w:fill="E1DFDD"/>
     </w:rPr>
   </w:style>
 </w:styles>

</xml_diff>